<commit_message>
add project description to readme.md
</commit_message>
<xml_diff>
--- a/docs/project description.docx
+++ b/docs/project description.docx
@@ -478,8 +478,6 @@
       <w:r>
         <w:t>of the web-portal.</w:t>
       </w:r>
-      <w:bookmarkStart w:id="0" w:name="_GoBack"/>
-      <w:bookmarkEnd w:id="0"/>
     </w:p>
     <w:p>
       <w:pPr>
@@ -3454,37 +3452,30 @@
     </w:p>
     <w:p>
       <w:r>
+        <w:t>Abril, G., S. Bouillon, F. Darchambeau, C. R. Teodoru, T. R. Marwick, F. Tamooh, F. Ochieng Omengo, N. Geeraert, L. Deirmendjian, and P. Polsenaere (2015), Technical Note: Large overestimation of pCO</w:t>
+      </w:r>
+      <w:r>
+        <w:rPr>
+          <w:vertAlign w:val="subscript"/>
+        </w:rPr>
+        <w:t>2</w:t>
+      </w:r>
+      <w:r>
+        <w:t xml:space="preserve"> calculated from pH and alkalinity in acidic, organic-rich freshwaters, Biogeosciences, 12(1), 67-78.</w:t>
+      </w:r>
+    </w:p>
+    <w:p>
+      <w:r>
+        <w:t xml:space="preserve">Allen, G. H., and T. M. Pavelsky (2018), Global extent of rivers and streams, Science. </w:t>
+      </w:r>
+    </w:p>
+    <w:p>
+      <w:r>
         <w:t>Raymond, P. A., J. Hartmann, R. Lauerwald, S. Sobek, C. McDonald, M. Hoover, D. Butman, R. Striegl, E. Mayorga, and C. Humborg (2013), Global carbon dioxide emissions from inland waters, Nature, 503(7476), 355-359.</w:t>
       </w:r>
-    </w:p>
-    <w:p>
-      <w:r>
-        <w:t>Abril, G., S. Bouillon, F. Darchambeau, C. R. Teodoru, T. R. Marwick, F. Tamooh, F. Ochieng Omengo, N. Geeraert, L. Deirmendjian, and P. Polsenaere (2015), Technical Note: Large overestimation of pCO</w:t>
-      </w:r>
-      <w:r>
-        <w:rPr>
-          <w:vertAlign w:val="subscript"/>
-        </w:rPr>
-        <w:t>2</w:t>
-      </w:r>
-      <w:r>
-        <w:t xml:space="preserve"> calculated from pH and alkalinity in acidic, organic-rich freshwaters, Biogeosciences, 12(1), 67-78.</w:t>
-      </w:r>
-    </w:p>
-    <w:p/>
-    <w:p>
-      <w:pPr>
-        <w:rPr>
-          <w:b/>
-        </w:rPr>
-      </w:pPr>
-    </w:p>
-    <w:p/>
-    <w:p/>
-    <w:p/>
-    <w:p/>
-    <w:p/>
-    <w:p/>
+      <w:bookmarkStart w:id="0" w:name="_GoBack"/>
+      <w:bookmarkEnd w:id="0"/>
+    </w:p>
     <w:sectPr>
       <w:pgSz w:w="12240" w:h="15840"/>
       <w:pgMar w:top="1440" w:right="1800" w:bottom="1440" w:left="1800" w:header="720" w:footer="720" w:gutter="0"/>

</xml_diff>